<commit_message>
poprawki w pracy mgr
</commit_message>
<xml_diff>
--- a/praca_mgr/porownanie_konkurencji.docx
+++ b/praca_mgr/porownanie_konkurencji.docx
@@ -64,19 +64,7 @@
     </w:p>
     <w:p>
       <w:r>
-        <w:t>Prócz czasu, który jest dominującą skalą oceny wydajności stron www przez użytkowników sieci, można poddać optymalizacji wydajności praktycznie każdą część aplikacji. Dlatego warto sobie odpowiedzieć na zadane wcześniej pytanie „</w:t>
-      </w:r>
-      <w:r>
-        <w:t>Jaki jest cel poprawy wydajności ?</w:t>
-      </w:r>
-      <w:r>
-        <w:t xml:space="preserve">”. Celem może być zwiększona wydajność serwera, przesyłania danych, wykorzystanie nowszych technologii sieciowych, np. zmiana protokołów HTTP, przykładowo </w:t>
-      </w:r>
-      <w:r>
-        <w:t>zmiana serwera</w:t>
-      </w:r>
-      <w:r>
-        <w:t xml:space="preserve"> z Apache na </w:t>
+        <w:t xml:space="preserve">Prócz czasu, który jest dominującą skalą oceny wydajności stron www przez użytkowników sieci, można poddać optymalizacji wydajności praktycznie każdą część aplikacji. Dlatego warto sobie odpowiedzieć na zadane wcześniej pytanie „Jaki jest cel poprawy wydajności ?”. Celem może być zwiększona wydajność serwera, przesyłania danych, wykorzystanie nowszych technologii sieciowych, np. zmiana protokołów HTTP, przykładowo zmiana serwera z Apache na </w:t>
       </w:r>
       <w:proofErr w:type="spellStart"/>
       <w:r>
@@ -97,13 +85,7 @@
     </w:p>
     <w:p>
       <w:r>
-        <w:t>„</w:t>
-      </w:r>
-      <w:r>
-        <w:t>Gdzie najwięcej czasu traci użytkownik oczekując na interakcję ze stroną www ?</w:t>
-      </w:r>
-      <w:r>
-        <w:t>” Odpowiedzi może być tak wiele jak celów, które sobie stawia osoba chcąca zoptymalizować daną aplikację. Czas odpowiedzi z serwera może być bardzo długi. Przesyłanie dokumentu HTML może stanowić ponad 20% czasu udzielania odpowiedzi. Skrypty na stronie blokują wczytywanie się pozostałych elementów. Zbyt długie wczytywanie się obrazów itp.</w:t>
+        <w:t>„Gdzie najwięcej czasu traci użytkownik oczekując na interakcję ze stroną www ?” Odpowiedzi może być tak wiele jak celów, które sobie stawia osoba chcąca zoptymalizować daną aplikację. Czas odpowiedzi z serwera może być bardzo długi. Przesyłanie dokumentu HTML może stanowić ponad 20% czasu udzielania odpowiedzi. Skrypty na stronie blokują wczytywanie się pozostałych elementów. Zbyt długie wczytywanie się obrazów itp.</w:t>
       </w:r>
     </w:p>
     <w:p>
@@ -226,13 +208,7 @@
         <w:t xml:space="preserve">Strona HTML zawiera w sobie </w:t>
       </w:r>
       <w:r>
-        <w:t xml:space="preserve">elementy drzewa DOM, których atrybutami są 4 obrazy o wymiarach odpowiednio: 2074x1383 piksele 1954x1301 pikseli, </w:t>
-      </w:r>
-      <w:r>
-        <w:t>1954x1301 pikseli</w:t>
-      </w:r>
-      <w:r>
-        <w:t>, 1815x1031 pikseli o łącznej wadze 1,71 megabajta.</w:t>
+        <w:t>elementy drzewa DOM, których atrybutami są 4 obrazy o wymiarach odpowiednio: 2074x1383 piksele 1954x1301 pikseli, 1954x1301 pikseli, 1815x1031 pikseli o łącznej wadze 1,71 megabajta.</w:t>
       </w:r>
       <w:r>
         <w:br/>
@@ -381,10 +357,7 @@
     </w:p>
     <w:p>
       <w:r>
-        <w:t xml:space="preserve">Wynik: </w:t>
-      </w:r>
-      <w:r>
-        <w:t>Udało się wykonać test, jednak zwracane wyniki sprowadzają się jedynie do sugerowania użytkownikowi jakie poprawki może on zastosować w swoim projekcie aby był wydajniejszy.</w:t>
+        <w:t>Wynik: Udało się wykonać test, jednak zwracane wyniki sprowadzają się jedynie do sugerowania użytkownikowi jakie poprawki może on zastosować w swoim projekcie aby był wydajniejszy.</w:t>
       </w:r>
     </w:p>
     <w:p>
@@ -771,17 +744,146 @@
       <w:r>
         <w:t xml:space="preserve">Opis: </w:t>
       </w:r>
+      <w:r>
+        <w:t xml:space="preserve">Narzędzie stworzone z myślą o pomocy w optymalizacji stron internetowych. Po wykonaniu testu prezentowane są wyniki sugerujące jakie zmiany należy wprowadzić tak aby testowana aplikacja webowa działała szybciej i bardziej wydajnie. Narzędzie podobnie jak </w:t>
+      </w:r>
+      <w:proofErr w:type="spellStart"/>
+      <w:r>
+        <w:t>WebPageSpeed</w:t>
+      </w:r>
+      <w:proofErr w:type="spellEnd"/>
+      <w:r>
+        <w:t xml:space="preserve"> oraz </w:t>
+      </w:r>
+      <w:proofErr w:type="spellStart"/>
+      <w:r>
+        <w:t>GTmetrix</w:t>
+      </w:r>
+      <w:proofErr w:type="spellEnd"/>
+      <w:r>
+        <w:t xml:space="preserve"> wykorzystuje silnik testujący </w:t>
+      </w:r>
+      <w:proofErr w:type="spellStart"/>
+      <w:r>
+        <w:t>Insight</w:t>
+      </w:r>
+      <w:proofErr w:type="spellEnd"/>
+      <w:r>
+        <w:t xml:space="preserve"> stworzony przez Google. </w:t>
+      </w:r>
+      <w:proofErr w:type="spellStart"/>
+      <w:r>
+        <w:t>Snail</w:t>
+      </w:r>
+      <w:proofErr w:type="spellEnd"/>
+      <w:r>
+        <w:t xml:space="preserve"> Project generuje także wykres typu </w:t>
+      </w:r>
+      <w:proofErr w:type="spellStart"/>
+      <w:r>
+        <w:t>Waterfall</w:t>
+      </w:r>
+      <w:proofErr w:type="spellEnd"/>
+      <w:r>
+        <w:t xml:space="preserve">, po to aby można było się dowiedzieć, które z obiektów na stronie działają nieprawidłowo. Widać na nim także ilość zapytań do serwera, zwracany jest rozmiar pobieranej strony a po kliknięciu odpowiedniego przycisku można zobaczyć wszystkie nagłówki odpowiedzi. Dodatkową informacją jaką jest w stanie pokazać opisywany projekt jest, informacja o tym jakie możliwości HTML i CSS wykorzystuje przeglądarka internetowa, z której użytkownik wszedł na stronę Projektu. </w:t>
+      </w:r>
     </w:p>
     <w:p>
       <w:r>
         <w:t xml:space="preserve">Wynik: </w:t>
       </w:r>
       <w:r>
-        <w:t>Test został wykonany całkowicie oraz pozytywnie. Waga całej strony internetowej wynosi 3,02 megabajta. Liczba połączeń z serwerem wynosi dziesięć.</w:t>
-      </w:r>
-      <w:bookmarkStart w:id="0" w:name="_GoBack"/>
-      <w:bookmarkEnd w:id="0"/>
-    </w:p>
+        <w:t>Test</w:t>
+      </w:r>
+      <w:r>
+        <w:t xml:space="preserve"> został wykonany w całości</w:t>
+      </w:r>
+      <w:r>
+        <w:t>. Waga całej strony internetowej wynosi 3,02 megabajta. Liczba połączeń z serwerem wynosi dziesięć.</w:t>
+      </w:r>
+    </w:p>
+    <w:p>
+      <w:r>
+        <w:t>Podsumowanie wykonanych testów</w:t>
+      </w:r>
+    </w:p>
+    <w:p>
+      <w:r>
+        <w:t>Ocena wykonania testu w całości była oceniana w sposób poniekąd binarny, to znaczy albo test się wykonał i pokazał wynik albo nie można było wykonać testów i żaden wynik ani informacja na temat testowanej strony nie został zaprezentowany. Wszystkie narzędzia zwracały mniej lub bardziej wiarygodne wyniki dlatego każdemu należy się plus za poprawną implementację skryptów testujących.</w:t>
+      </w:r>
+    </w:p>
+    <w:p>
+      <w:r>
+        <w:t>Jakość skryptów pozostaje jednak wiele do życzenia. Najbliższy prawdy okazało się narzędzie „</w:t>
+      </w:r>
+      <w:proofErr w:type="spellStart"/>
+      <w:r>
+        <w:t>Snail</w:t>
+      </w:r>
+      <w:proofErr w:type="spellEnd"/>
+      <w:r>
+        <w:t xml:space="preserve"> Project”, które działało na niezależnym serwerze. Większość opisanych wcześniej narzędzi korzystało z silnika testującego firmy Google jednak na wyniki mogło mieć wpływ wiele różnych czynników.</w:t>
+      </w:r>
+      <w:r>
+        <w:t xml:space="preserve"> </w:t>
+      </w:r>
+    </w:p>
+    <w:p>
+      <w:r>
+        <w:t xml:space="preserve">Niektóre z narzędzi np. </w:t>
+      </w:r>
+      <w:proofErr w:type="spellStart"/>
+      <w:r>
+        <w:t>Neustar</w:t>
+      </w:r>
+      <w:proofErr w:type="spellEnd"/>
+      <w:r>
+        <w:t xml:space="preserve"> pokazywały tylko te zapytania, które otrzymały pozytywną odpowiedź z serwera, mimo wszystko nie jest to prawidłowe prezentowanie wyników, ponieważ użytkownik nie wie wtedy jakich dokonać zmian w kodzie aby wszystkie zapytania posiadały status odpowiedzi 200. </w:t>
+      </w:r>
+    </w:p>
+    <w:p>
+      <w:r>
+        <w:t>Wnioski</w:t>
+      </w:r>
+    </w:p>
+    <w:p>
+      <w:r>
+        <w:t xml:space="preserve">Różne firmy tworzące narzędzia do wykonywania testów i oceny aplikacji webowych, </w:t>
+      </w:r>
+      <w:r>
+        <w:t xml:space="preserve">na swój sposób wykorzystują już istniejące skrypty bądź swoje autorskie rozwiązania, jednak wszystkie </w:t>
+      </w:r>
+      <w:r>
+        <w:t xml:space="preserve">pokazują rozbieżności w wynikach działa tych narzędzi. Celem eksperymentu nie było sprawdzanie </w:t>
+      </w:r>
+      <w:r>
+        <w:lastRenderedPageBreak/>
+        <w:t xml:space="preserve">poprawności zaimplementowanych skryptów czy też sposobu działania, lecz szybkie zweryfikowanie czy projekt, który powstał jako część pracy magisterskiej może być z powodzeniem wykorzystywany przez programistów oraz wszystkich ludzi chcących przetestować swoje strony internetowe, aplikacje webowe czy po prostu testować strony już istniejące w sieci celem wyciągnięcia wniosków czy sugerowania ich autorom zmian jakie można wprowadzić. Rezultaty jednoznacznie wskazały, że </w:t>
+      </w:r>
+      <w:proofErr w:type="spellStart"/>
+      <w:r>
+        <w:t>Snail</w:t>
+      </w:r>
+      <w:proofErr w:type="spellEnd"/>
+      <w:r>
+        <w:t xml:space="preserve"> Project nie odstaje od reszty łatwo dostępnych w </w:t>
+      </w:r>
+      <w:proofErr w:type="spellStart"/>
+      <w:r>
+        <w:t>internecie</w:t>
+      </w:r>
+      <w:proofErr w:type="spellEnd"/>
+      <w:r>
+        <w:t xml:space="preserve"> narzędzi, na dodatek w tym prostym eksperymencie wypadł najlepiej. Pozostałe badania opisane w poniższej pracy zostały wykonane z wykorz</w:t>
+      </w:r>
+      <w:r>
+        <w:t>ystaniem właśnie tego narzędzia.</w:t>
+      </w:r>
+      <w:r>
+        <w:br/>
+      </w:r>
+    </w:p>
+    <w:p/>
     <w:p>
       <w:hyperlink r:id="rId5" w:history="1">
         <w:r>
@@ -841,6 +943,8 @@
           <w:t>http://www.neustar.biz/resources/tools/free-website-performance-test</w:t>
         </w:r>
       </w:hyperlink>
+      <w:bookmarkStart w:id="0" w:name="_GoBack"/>
+      <w:bookmarkEnd w:id="0"/>
     </w:p>
     <w:p>
       <w:hyperlink r:id="rId11" w:history="1">
@@ -1492,6 +1596,7 @@
   <w:style w:type="character" w:default="1" w:styleId="Domylnaczcionkaakapitu">
     <w:name w:val="Default Paragraph Font"/>
     <w:uiPriority w:val="1"/>
+    <w:semiHidden/>
     <w:unhideWhenUsed/>
   </w:style>
   <w:style w:type="table" w:default="1" w:styleId="Standardowy">

</xml_diff>